<commit_message>
Présentation finale- SOAP Webservices
</commit_message>
<xml_diff>
--- a/SOAP Webservice.docx
+++ b/SOAP Webservice.docx
@@ -1251,19 +1251,16 @@
           <w:color w:val="000000"/>
           <w:lang w:val="fr-FR"/>
         </w:rPr>
-        <w:t>Les services permettent de définir de nouvelles opportunités de business voire même de nouveaux modèles économiques en permettant de proposer des fonctionnalités à des partenaires par exemple</w:t>
-      </w:r>
-    </w:p>
-    <w:p>
-      <w:pPr>
-        <w:spacing w:before="100" w:beforeAutospacing="1" w:after="100" w:afterAutospacing="1" w:line="240" w:lineRule="auto"/>
-        <w:jc w:val="both"/>
-        <w:rPr>
-          <w:rFonts w:eastAsia="Times New Roman" w:cs="Times New Roman"/>
-          <w:color w:val="000000"/>
-          <w:lang w:val="fr-FR"/>
-        </w:rPr>
-      </w:pPr>
+        <w:t>Les services permettent de définir de nouvelles opportunités de business voire même de nouveaux modèles économiques en permettant de proposer des fo</w:t>
+      </w:r>
+      <w:r>
+        <w:rPr>
+          <w:rFonts w:eastAsia="Times New Roman" w:cs="Times New Roman"/>
+          <w:color w:val="000000"/>
+          <w:lang w:val="fr-FR"/>
+        </w:rPr>
+        <w:t>nctionnalités à des partenaires.</w:t>
+      </w:r>
       <w:r>
         <w:rPr>
           <w:rFonts w:eastAsia="Times New Roman" w:cs="Times New Roman"/>
@@ -1276,12 +1273,14 @@
     <w:p>
       <w:pPr>
         <w:rPr>
+          <w:b/>
           <w:lang w:val="fr-FR"/>
         </w:rPr>
       </w:pPr>
       <w:bookmarkStart w:id="3" w:name="service-web-2"/>
       <w:r>
         <w:rPr>
+          <w:b/>
           <w:lang w:val="fr-FR"/>
         </w:rPr>
         <w:t>Les standards</w:t>
@@ -1523,7 +1522,6 @@
           <w:color w:val="000000"/>
           <w:lang w:val="fr-FR"/>
         </w:rPr>
-        <w:lastRenderedPageBreak/>
         <w:t>La communication permet de formaliser le format des messages échangés.</w:t>
       </w:r>
     </w:p>
@@ -1543,6 +1541,7 @@
           <w:color w:val="000000"/>
           <w:lang w:val="fr-FR"/>
         </w:rPr>
+        <w:lastRenderedPageBreak/>
         <w:t xml:space="preserve">En plus de SOAP, WSDL et UDDI, il existe de nombreuses autres spécifications plus ou moins standards pour permettre la mise en </w:t>
       </w:r>
       <w:r>
@@ -1868,7 +1867,6 @@
           <w:color w:val="000000"/>
           <w:lang w:val="fr-FR"/>
         </w:rPr>
-        <w:lastRenderedPageBreak/>
         <w:t>Un message SOAP est contenu dans une enveloppe, ainsi le tag racine d'un document SOAP est le tag &lt;</w:t>
       </w:r>
       <w:proofErr w:type="spellStart"/>
@@ -1906,6 +1904,7 @@
           <w:color w:val="000000"/>
           <w:lang w:val="fr-FR"/>
         </w:rPr>
+        <w:lastRenderedPageBreak/>
         <w:t>La structure d'une enveloppe SOAP se compose de plusieurs parties :</w:t>
       </w:r>
     </w:p>
@@ -2215,7 +2214,6 @@
           <w:color w:val="000000"/>
           <w:lang w:val="fr-FR"/>
         </w:rPr>
-        <w:lastRenderedPageBreak/>
         <w:t xml:space="preserve">Un message SOAP peut aussi contenir des pièces jointes contenues chacune dans une partie optionnelle nommée </w:t>
       </w:r>
       <w:proofErr w:type="spellStart"/>
@@ -2253,6 +2251,7 @@
           <w:color w:val="000000"/>
           <w:lang w:val="fr-FR"/>
         </w:rPr>
+        <w:lastRenderedPageBreak/>
         <w:t>SOAP définit aussi l'encodage pour les différents types de données qui est basé sur la technologie schéma XML du W3C. Les données peuvent être de type simple (chaine, entier, flottant, ...) ou de type composé.</w:t>
       </w:r>
     </w:p>
@@ -3929,6 +3928,7 @@
           <w:color w:val="000000"/>
           <w:sz w:val="18"/>
           <w:szCs w:val="18"/>
+          <w:lang w:val="fr-FR"/>
         </w:rPr>
       </w:pPr>
       <w:r>
@@ -3937,6 +3937,7 @@
           <w:color w:val="000000"/>
           <w:sz w:val="20"/>
           <w:szCs w:val="20"/>
+          <w:lang w:val="fr-FR"/>
         </w:rPr>
         <w:t>11</w:t>
       </w:r>
@@ -3947,9 +3948,11 @@
           <w:color w:val="000000"/>
           <w:sz w:val="20"/>
           <w:szCs w:val="20"/>
+          <w:lang w:val="fr-FR"/>
         </w:rPr>
         <w:t>.&lt;</w:t>
       </w:r>
+      <w:proofErr w:type="spellStart"/>
       <w:proofErr w:type="gramEnd"/>
       <w:r>
         <w:rPr>
@@ -3957,8 +3960,42 @@
           <w:color w:val="000000"/>
           <w:sz w:val="20"/>
           <w:szCs w:val="20"/>
-        </w:rPr>
-        <w:t>binding&gt; ... &lt;/binding&gt;</w:t>
+          <w:lang w:val="fr-FR"/>
+        </w:rPr>
+        <w:t>binding</w:t>
+      </w:r>
+      <w:proofErr w:type="spellEnd"/>
+      <w:r>
+        <w:rPr>
+          <w:rFonts w:ascii="Courier New" w:eastAsia="Times New Roman" w:hAnsi="Courier New" w:cs="Courier New"/>
+          <w:color w:val="000000"/>
+          <w:sz w:val="20"/>
+          <w:szCs w:val="20"/>
+          <w:lang w:val="fr-FR"/>
+        </w:rPr>
+        <w:t>&gt; ... &lt;/</w:t>
+      </w:r>
+      <w:proofErr w:type="spellStart"/>
+      <w:r>
+        <w:rPr>
+          <w:rFonts w:ascii="Courier New" w:eastAsia="Times New Roman" w:hAnsi="Courier New" w:cs="Courier New"/>
+          <w:color w:val="000000"/>
+          <w:sz w:val="20"/>
+          <w:szCs w:val="20"/>
+          <w:lang w:val="fr-FR"/>
+        </w:rPr>
+        <w:t>binding</w:t>
+      </w:r>
+      <w:proofErr w:type="spellEnd"/>
+      <w:r>
+        <w:rPr>
+          <w:rFonts w:ascii="Courier New" w:eastAsia="Times New Roman" w:hAnsi="Courier New" w:cs="Courier New"/>
+          <w:color w:val="000000"/>
+          <w:sz w:val="20"/>
+          <w:szCs w:val="20"/>
+          <w:lang w:val="fr-FR"/>
+        </w:rPr>
+        <w:t>&gt;</w:t>
       </w:r>
     </w:p>
     <w:p>
@@ -3970,6 +4007,7 @@
           <w:color w:val="000000"/>
           <w:sz w:val="18"/>
           <w:szCs w:val="18"/>
+          <w:lang w:val="fr-FR"/>
         </w:rPr>
       </w:pPr>
       <w:r>
@@ -3978,6 +4016,7 @@
           <w:color w:val="000000"/>
           <w:sz w:val="20"/>
           <w:szCs w:val="20"/>
+          <w:lang w:val="fr-FR"/>
         </w:rPr>
         <w:t>12</w:t>
       </w:r>
@@ -3988,6 +4027,7 @@
           <w:color w:val="000000"/>
           <w:sz w:val="20"/>
           <w:szCs w:val="20"/>
+          <w:lang w:val="fr-FR"/>
         </w:rPr>
         <w:t>.&lt;</w:t>
       </w:r>
@@ -3998,6 +4038,7 @@
           <w:color w:val="000000"/>
           <w:sz w:val="20"/>
           <w:szCs w:val="20"/>
+          <w:lang w:val="fr-FR"/>
         </w:rPr>
         <w:t>service&gt; ... &lt;/service&gt;</w:t>
       </w:r>
@@ -4011,6 +4052,7 @@
           <w:color w:val="000000"/>
           <w:sz w:val="18"/>
           <w:szCs w:val="18"/>
+          <w:lang w:val="fr-FR"/>
         </w:rPr>
       </w:pPr>
       <w:r>
@@ -4019,6 +4061,7 @@
           <w:color w:val="000000"/>
           <w:sz w:val="20"/>
           <w:szCs w:val="20"/>
+          <w:lang w:val="fr-FR"/>
         </w:rPr>
         <w:t>13</w:t>
       </w:r>
@@ -4029,6 +4072,7 @@
           <w:color w:val="000000"/>
           <w:sz w:val="20"/>
           <w:szCs w:val="20"/>
+          <w:lang w:val="fr-FR"/>
         </w:rPr>
         <w:t>.&lt;</w:t>
       </w:r>
@@ -4039,26 +4083,51 @@
           <w:color w:val="000000"/>
           <w:sz w:val="20"/>
           <w:szCs w:val="20"/>
-        </w:rPr>
-        <w:t>/definition&gt;</w:t>
-      </w:r>
-    </w:p>
-    <w:p/>
-    <w:p>
-      <w:pPr>
-        <w:rPr>
-          <w:rFonts w:ascii="Comic Sans MS" w:hAnsi="Comic Sans MS"/>
-          <w:color w:val="000000"/>
-          <w:sz w:val="18"/>
+          <w:lang w:val="fr-FR"/>
+        </w:rPr>
+        <w:t>/</w:t>
+      </w:r>
+      <w:proofErr w:type="spellStart"/>
+      <w:r>
+        <w:rPr>
+          <w:rFonts w:ascii="Courier New" w:eastAsia="Times New Roman" w:hAnsi="Courier New" w:cs="Courier New"/>
+          <w:color w:val="000000"/>
+          <w:sz w:val="20"/>
+          <w:szCs w:val="20"/>
+          <w:lang w:val="fr-FR"/>
+        </w:rPr>
+        <w:t>definition</w:t>
+      </w:r>
+      <w:proofErr w:type="spellEnd"/>
+      <w:r>
+        <w:rPr>
+          <w:rFonts w:ascii="Courier New" w:eastAsia="Times New Roman" w:hAnsi="Courier New" w:cs="Courier New"/>
+          <w:color w:val="000000"/>
+          <w:sz w:val="20"/>
+          <w:szCs w:val="20"/>
+          <w:lang w:val="fr-FR"/>
+        </w:rPr>
+        <w:t>&gt;</w:t>
+      </w:r>
+    </w:p>
+    <w:p>
+      <w:pPr>
+        <w:rPr>
+          <w:lang w:val="fr-FR"/>
+        </w:rPr>
+      </w:pPr>
+    </w:p>
+    <w:p>
+      <w:pPr>
+        <w:rPr>
+          <w:color w:val="000000"/>
           <w:szCs w:val="18"/>
           <w:lang w:val="fr-FR"/>
         </w:rPr>
       </w:pPr>
       <w:r>
         <w:rPr>
-          <w:rFonts w:ascii="Comic Sans MS" w:hAnsi="Comic Sans MS"/>
-          <w:color w:val="000000"/>
-          <w:sz w:val="18"/>
+          <w:color w:val="000000"/>
           <w:szCs w:val="18"/>
           <w:lang w:val="fr-FR"/>
         </w:rPr>
@@ -6615,6 +6684,7 @@
           <w:sz w:val="19"/>
           <w:szCs w:val="19"/>
         </w:rPr>
+        <w:lastRenderedPageBreak/>
         <w:t xml:space="preserve">      &lt;</w:t>
       </w:r>
       <w:proofErr w:type="spellStart"/>
@@ -9880,6 +9950,7 @@
           <w:sz w:val="19"/>
           <w:szCs w:val="19"/>
         </w:rPr>
+        <w:lastRenderedPageBreak/>
         <w:t xml:space="preserve">   &lt;</w:t>
       </w:r>
       <w:proofErr w:type="spellStart"/>
@@ -13237,6 +13308,7 @@
           <w:sz w:val="19"/>
           <w:szCs w:val="19"/>
         </w:rPr>
+        <w:lastRenderedPageBreak/>
         <w:t xml:space="preserve">   &lt;/</w:t>
       </w:r>
       <w:proofErr w:type="spellStart"/>
@@ -14721,7 +14793,6 @@
           <w:lang w:val="fr-FR"/>
         </w:rPr>
       </w:pPr>
-      <w:bookmarkStart w:id="7" w:name="_GoBack"/>
       <w:r>
         <w:rPr>
           <w:noProof/>
@@ -14776,14 +14847,231 @@
           </wp:inline>
         </w:drawing>
       </w:r>
+    </w:p>
+    <w:p>
+      <w:pPr>
+        <w:rPr>
+          <w:lang w:val="fr-FR"/>
+        </w:rPr>
+      </w:pPr>
+    </w:p>
+    <w:p>
+      <w:pPr>
+        <w:rPr>
+          <w:b/>
+          <w:lang w:val="fr-FR"/>
+        </w:rPr>
+      </w:pPr>
+      <w:bookmarkStart w:id="7" w:name="service-web-6-1-2"/>
+      <w:proofErr w:type="gramStart"/>
+      <w:r>
+        <w:rPr>
+          <w:b/>
+          <w:lang w:val="fr-FR"/>
+        </w:rPr>
+        <w:t>mise</w:t>
+      </w:r>
+      <w:proofErr w:type="gramEnd"/>
+      <w:r>
+        <w:rPr>
+          <w:b/>
+          <w:lang w:val="fr-FR"/>
+        </w:rPr>
+        <w:t xml:space="preserve"> en </w:t>
+      </w:r>
+      <w:r>
+        <w:rPr>
+          <w:b/>
+          <w:lang w:val="fr-FR"/>
+        </w:rPr>
+        <w:t>œuvre</w:t>
+      </w:r>
+      <w:r>
+        <w:rPr>
+          <w:b/>
+          <w:lang w:val="fr-FR"/>
+        </w:rPr>
+        <w:t xml:space="preserve"> côté serveur</w:t>
+      </w:r>
       <w:bookmarkEnd w:id="7"/>
     </w:p>
     <w:p>
       <w:pPr>
         <w:rPr>
-          <w:lang w:val="fr-FR"/>
-        </w:rPr>
-      </w:pPr>
+          <w:rStyle w:val="repo-root"/>
+        </w:rPr>
+      </w:pPr>
+      <w:proofErr w:type="spellStart"/>
+      <w:r>
+        <w:rPr>
+          <w:rStyle w:val="repo-root"/>
+        </w:rPr>
+        <w:t>Classe</w:t>
+      </w:r>
+      <w:proofErr w:type="spellEnd"/>
+      <w:r>
+        <w:rPr>
+          <w:rStyle w:val="repo-root"/>
+        </w:rPr>
+        <w:t xml:space="preserve"> WS.java:</w:t>
+      </w:r>
+    </w:p>
+    <w:p>
+      <w:pPr>
+        <w:rPr>
+          <w:rStyle w:val="separator"/>
+        </w:rPr>
+      </w:pPr>
+      <w:r>
+        <w:rPr>
+          <w:rStyle w:val="repo-root"/>
+        </w:rPr>
+        <w:t xml:space="preserve">Link: </w:t>
+      </w:r>
+      <w:hyperlink r:id="rId16" w:history="1">
+        <w:r>
+          <w:rPr>
+            <w:rStyle w:val="Hyperlink"/>
+          </w:rPr>
+          <w:t>SOAP-</w:t>
+        </w:r>
+        <w:proofErr w:type="spellStart"/>
+        <w:r>
+          <w:rPr>
+            <w:rStyle w:val="Hyperlink"/>
+          </w:rPr>
+          <w:t>webservices</w:t>
+        </w:r>
+        <w:proofErr w:type="spellEnd"/>
+      </w:hyperlink>
+      <w:r>
+        <w:rPr>
+          <w:rStyle w:val="separator"/>
+        </w:rPr>
+        <w:t xml:space="preserve"> / </w:t>
+      </w:r>
+      <w:hyperlink r:id="rId17" w:history="1">
+        <w:proofErr w:type="spellStart"/>
+        <w:r>
+          <w:rPr>
+            <w:rStyle w:val="Hyperlink"/>
+          </w:rPr>
+          <w:t>Java_homework</w:t>
+        </w:r>
+        <w:proofErr w:type="spellEnd"/>
+      </w:hyperlink>
+      <w:r>
+        <w:rPr>
+          <w:rStyle w:val="separator"/>
+        </w:rPr>
+        <w:t xml:space="preserve"> / </w:t>
+      </w:r>
+      <w:hyperlink r:id="rId18" w:history="1">
+        <w:proofErr w:type="spellStart"/>
+        <w:r>
+          <w:rPr>
+            <w:rStyle w:val="Hyperlink"/>
+          </w:rPr>
+          <w:t>joelle_workspace</w:t>
+        </w:r>
+        <w:proofErr w:type="spellEnd"/>
+      </w:hyperlink>
+      <w:r>
+        <w:rPr>
+          <w:rStyle w:val="separator"/>
+        </w:rPr>
+        <w:t xml:space="preserve"> / </w:t>
+      </w:r>
+      <w:hyperlink r:id="rId19" w:history="1">
+        <w:r>
+          <w:rPr>
+            <w:rStyle w:val="Hyperlink"/>
+          </w:rPr>
+          <w:t>WSDEMO</w:t>
+        </w:r>
+      </w:hyperlink>
+      <w:r>
+        <w:rPr>
+          <w:rStyle w:val="separator"/>
+        </w:rPr>
+        <w:t xml:space="preserve"> / </w:t>
+      </w:r>
+      <w:hyperlink r:id="rId20" w:history="1">
+        <w:r>
+          <w:rPr>
+            <w:rStyle w:val="Hyperlink"/>
+          </w:rPr>
+          <w:t>WEB-INF</w:t>
+        </w:r>
+      </w:hyperlink>
+      <w:r>
+        <w:rPr>
+          <w:rStyle w:val="separator"/>
+        </w:rPr>
+        <w:t xml:space="preserve"> / </w:t>
+      </w:r>
+      <w:hyperlink r:id="rId21" w:history="1">
+        <w:r>
+          <w:rPr>
+            <w:rStyle w:val="Hyperlink"/>
+          </w:rPr>
+          <w:t>classes</w:t>
+        </w:r>
+      </w:hyperlink>
+      <w:r>
+        <w:rPr>
+          <w:rStyle w:val="separator"/>
+        </w:rPr>
+        <w:t xml:space="preserve"> / </w:t>
+      </w:r>
+      <w:hyperlink r:id="rId22" w:history="1">
+        <w:proofErr w:type="spellStart"/>
+        <w:r>
+          <w:rPr>
+            <w:rStyle w:val="Hyperlink"/>
+          </w:rPr>
+          <w:t>wsdemo</w:t>
+        </w:r>
+        <w:proofErr w:type="spellEnd"/>
+      </w:hyperlink>
+      <w:r>
+        <w:rPr>
+          <w:rStyle w:val="separator"/>
+        </w:rPr>
+        <w:t xml:space="preserve"> / </w:t>
+      </w:r>
+      <w:hyperlink r:id="rId23" w:history="1">
+        <w:proofErr w:type="spellStart"/>
+        <w:r>
+          <w:rPr>
+            <w:rStyle w:val="Hyperlink"/>
+          </w:rPr>
+          <w:t>cls</w:t>
+        </w:r>
+        <w:proofErr w:type="spellEnd"/>
+      </w:hyperlink>
+      <w:r>
+        <w:rPr>
+          <w:rStyle w:val="separator"/>
+        </w:rPr>
+        <w:t xml:space="preserve"> / </w:t>
+      </w:r>
+      <w:hyperlink r:id="rId24" w:history="1">
+        <w:proofErr w:type="spellStart"/>
+        <w:r>
+          <w:rPr>
+            <w:rStyle w:val="Hyperlink"/>
+          </w:rPr>
+          <w:t>ws</w:t>
+        </w:r>
+        <w:proofErr w:type="spellEnd"/>
+      </w:hyperlink>
+      <w:r>
+        <w:rPr>
+          <w:rStyle w:val="separator"/>
+        </w:rPr>
+        <w:t xml:space="preserve"> /</w:t>
+      </w:r>
     </w:p>
     <w:p>
       <w:pPr>
@@ -14792,39 +15080,40 @@
           <w:lang w:val="fr-FR"/>
         </w:rPr>
       </w:pPr>
-      <w:bookmarkStart w:id="8" w:name="service-web-6-1-2"/>
-      <w:proofErr w:type="gramStart"/>
-      <w:r>
-        <w:rPr>
-          <w:b/>
-          <w:lang w:val="fr-FR"/>
-        </w:rPr>
-        <w:t>mise</w:t>
-      </w:r>
-      <w:proofErr w:type="gramEnd"/>
-      <w:r>
-        <w:rPr>
-          <w:b/>
-          <w:lang w:val="fr-FR"/>
-        </w:rPr>
-        <w:t xml:space="preserve"> en </w:t>
-      </w:r>
-      <w:proofErr w:type="spellStart"/>
-      <w:r>
-        <w:rPr>
-          <w:b/>
-          <w:lang w:val="fr-FR"/>
-        </w:rPr>
-        <w:t>oeuvre</w:t>
-      </w:r>
-      <w:proofErr w:type="spellEnd"/>
-      <w:r>
-        <w:rPr>
-          <w:b/>
-          <w:lang w:val="fr-FR"/>
-        </w:rPr>
-        <w:t xml:space="preserve"> côté serveur</w:t>
-      </w:r>
+      <w:r>
+        <w:rPr>
+          <w:rStyle w:val="separator"/>
+          <w:lang w:val="fr-FR"/>
+        </w:rPr>
+        <w:t xml:space="preserve">Dans Eclipse, créer un projet </w:t>
+      </w:r>
+      <w:r>
+        <w:rPr>
+          <w:rStyle w:val="separator"/>
+          <w:lang w:val="fr-FR"/>
+        </w:rPr>
+        <w:t>ou j’ai écrit une classe qui hérite de « </w:t>
+      </w:r>
+      <w:proofErr w:type="spellStart"/>
+      <w:r>
+        <w:rPr>
+          <w:rFonts w:ascii="Consolas" w:hAnsi="Consolas" w:cs="Consolas"/>
+          <w:color w:val="000000"/>
+          <w:sz w:val="20"/>
+          <w:szCs w:val="20"/>
+          <w:lang w:val="fr-FR"/>
+        </w:rPr>
+        <w:t>Remote</w:t>
+      </w:r>
+      <w:proofErr w:type="spellEnd"/>
+      <w:r>
+        <w:rPr>
+          <w:rStyle w:val="separator"/>
+          <w:lang w:val="fr-FR"/>
+        </w:rPr>
+        <w:t> « :</w:t>
+      </w:r>
+      <w:bookmarkStart w:id="8" w:name="_GoBack"/>
       <w:bookmarkEnd w:id="8"/>
     </w:p>
     <w:p>
@@ -14837,7 +15126,6 @@
           <w:rFonts w:ascii="Consolas" w:hAnsi="Consolas" w:cs="Consolas"/>
           <w:sz w:val="20"/>
           <w:szCs w:val="20"/>
-          <w:lang w:val="fr-FR"/>
         </w:rPr>
       </w:pPr>
       <w:proofErr w:type="gramStart"/>
@@ -14849,7 +15137,6 @@
           <w:color w:val="7F0055"/>
           <w:sz w:val="20"/>
           <w:szCs w:val="20"/>
-          <w:lang w:val="fr-FR"/>
         </w:rPr>
         <w:t>package</w:t>
       </w:r>
@@ -14860,7 +15147,6 @@
           <w:color w:val="000000"/>
           <w:sz w:val="20"/>
           <w:szCs w:val="20"/>
-          <w:lang w:val="fr-FR"/>
         </w:rPr>
         <w:t xml:space="preserve"> wsdemo.cls.ws;</w:t>
       </w:r>
@@ -14875,7 +15161,6 @@
           <w:rFonts w:ascii="Consolas" w:hAnsi="Consolas" w:cs="Consolas"/>
           <w:sz w:val="20"/>
           <w:szCs w:val="20"/>
-          <w:lang w:val="fr-FR"/>
         </w:rPr>
       </w:pPr>
     </w:p>
@@ -15749,6 +16034,7 @@
           <w:sz w:val="20"/>
           <w:szCs w:val="20"/>
         </w:rPr>
+        <w:lastRenderedPageBreak/>
         <w:tab/>
       </w:r>
       <w:r>
@@ -15811,7 +16097,6 @@
           <w:rFonts w:ascii="Consolas" w:hAnsi="Consolas" w:cs="Consolas"/>
           <w:sz w:val="20"/>
           <w:szCs w:val="20"/>
-          <w:lang w:val="fr-FR"/>
         </w:rPr>
       </w:pPr>
       <w:r>
@@ -15829,7 +16114,6 @@
           <w:color w:val="000000"/>
           <w:sz w:val="20"/>
           <w:szCs w:val="20"/>
-          <w:lang w:val="fr-FR"/>
         </w:rPr>
         <w:t>}</w:t>
       </w:r>
@@ -15876,7 +16160,6 @@
         <w:rPr>
           <w:lang w:val="fr-FR"/>
         </w:rPr>
-        <w:lastRenderedPageBreak/>
         <w:t>Apres avoir</w:t>
       </w:r>
       <w:r>
@@ -18131,6 +18414,7 @@
           <w:szCs w:val="18"/>
           <w:lang w:val="fr-FR"/>
         </w:rPr>
+        <w:lastRenderedPageBreak/>
         <w:t xml:space="preserve">L'extension </w:t>
       </w:r>
       <w:proofErr w:type="spellStart"/>
@@ -18293,7 +18577,6 @@
           <w:szCs w:val="18"/>
           <w:lang w:val="fr-FR"/>
         </w:rPr>
-        <w:lastRenderedPageBreak/>
         <w:t>Les informations relatives au service web sont définies dans le tag service qui possède plusieurs attributs notamment :</w:t>
       </w:r>
     </w:p>
@@ -18546,10 +18829,120 @@
         <w:adjustRightInd w:val="0"/>
         <w:spacing w:after="0" w:line="240" w:lineRule="auto"/>
         <w:rPr>
-          <w:rFonts w:ascii="Consolas" w:hAnsi="Consolas" w:cs="Consolas"/>
-          <w:sz w:val="20"/>
-          <w:szCs w:val="20"/>
-          <w:lang w:val="fr-FR"/>
+          <w:rStyle w:val="Strong"/>
+        </w:rPr>
+      </w:pPr>
+      <w:r>
+        <w:rPr>
+          <w:rStyle w:val="repo-root"/>
+        </w:rPr>
+        <w:t xml:space="preserve">Link: </w:t>
+      </w:r>
+      <w:hyperlink r:id="rId25" w:history="1">
+        <w:r>
+          <w:rPr>
+            <w:rStyle w:val="Hyperlink"/>
+          </w:rPr>
+          <w:t>SOAP-</w:t>
+        </w:r>
+        <w:proofErr w:type="spellStart"/>
+        <w:r>
+          <w:rPr>
+            <w:rStyle w:val="Hyperlink"/>
+          </w:rPr>
+          <w:t>webservices</w:t>
+        </w:r>
+        <w:proofErr w:type="spellEnd"/>
+      </w:hyperlink>
+      <w:r>
+        <w:rPr>
+          <w:rStyle w:val="separator"/>
+        </w:rPr>
+        <w:t xml:space="preserve"> / </w:t>
+      </w:r>
+      <w:hyperlink r:id="rId26" w:history="1">
+        <w:proofErr w:type="spellStart"/>
+        <w:r>
+          <w:rPr>
+            <w:rStyle w:val="Hyperlink"/>
+          </w:rPr>
+          <w:t>Java_homework</w:t>
+        </w:r>
+        <w:proofErr w:type="spellEnd"/>
+      </w:hyperlink>
+      <w:r>
+        <w:rPr>
+          <w:rStyle w:val="separator"/>
+        </w:rPr>
+        <w:t xml:space="preserve"> / </w:t>
+      </w:r>
+      <w:hyperlink r:id="rId27" w:history="1">
+        <w:proofErr w:type="spellStart"/>
+        <w:r>
+          <w:rPr>
+            <w:rStyle w:val="Hyperlink"/>
+          </w:rPr>
+          <w:t>joelle_workspace</w:t>
+        </w:r>
+        <w:proofErr w:type="spellEnd"/>
+      </w:hyperlink>
+      <w:r>
+        <w:rPr>
+          <w:rStyle w:val="separator"/>
+        </w:rPr>
+        <w:t xml:space="preserve"> / </w:t>
+      </w:r>
+      <w:hyperlink r:id="rId28" w:history="1">
+        <w:proofErr w:type="spellStart"/>
+        <w:r>
+          <w:rPr>
+            <w:rStyle w:val="Hyperlink"/>
+          </w:rPr>
+          <w:t>wsclienttest</w:t>
+        </w:r>
+        <w:proofErr w:type="spellEnd"/>
+      </w:hyperlink>
+      <w:r>
+        <w:rPr>
+          <w:rStyle w:val="separator"/>
+        </w:rPr>
+        <w:t xml:space="preserve"> / </w:t>
+      </w:r>
+      <w:hyperlink r:id="rId29" w:history="1">
+        <w:proofErr w:type="spellStart"/>
+        <w:r>
+          <w:rPr>
+            <w:rStyle w:val="Hyperlink"/>
+          </w:rPr>
+          <w:t>wsclienttest</w:t>
+        </w:r>
+        <w:proofErr w:type="spellEnd"/>
+      </w:hyperlink>
+      <w:r>
+        <w:rPr>
+          <w:rStyle w:val="separator"/>
+        </w:rPr>
+        <w:t xml:space="preserve"> / </w:t>
+      </w:r>
+      <w:proofErr w:type="spellStart"/>
+      <w:r>
+        <w:rPr>
+          <w:rStyle w:val="Strong"/>
+        </w:rPr>
+        <w:t>Program.cs</w:t>
+      </w:r>
+      <w:proofErr w:type="spellEnd"/>
+    </w:p>
+    <w:p>
+      <w:pPr>
+        <w:autoSpaceDE w:val="0"/>
+        <w:autoSpaceDN w:val="0"/>
+        <w:adjustRightInd w:val="0"/>
+        <w:spacing w:after="0" w:line="240" w:lineRule="auto"/>
+        <w:rPr>
+          <w:rFonts w:ascii="Consolas" w:hAnsi="Consolas" w:cs="Consolas"/>
+          <w:sz w:val="20"/>
+          <w:szCs w:val="20"/>
         </w:rPr>
       </w:pPr>
     </w:p>
@@ -18565,7 +18958,7 @@
         </w:rPr>
         <w:t xml:space="preserve">Dans Visual Studio, créer un nouveau projet (ici j’ai créé un projet Console application C#) et j’ai appelé le service web que j’ai créé en java exemple : </w:t>
       </w:r>
-      <w:hyperlink r:id="rId16" w:history="1">
+      <w:hyperlink r:id="rId30" w:history="1">
         <w:r>
           <w:rPr>
             <w:rStyle w:val="Hyperlink"/>
@@ -18607,7 +19000,7 @@
                     <pic:cNvPicPr/>
                   </pic:nvPicPr>
                   <pic:blipFill>
-                    <a:blip r:embed="rId17">
+                    <a:blip r:embed="rId31">
                       <a:extLst>
                         <a:ext uri="{28A0092B-C50C-407E-A947-70E740481C1C}">
                           <a14:useLocalDpi xmlns:a14="http://schemas.microsoft.com/office/drawing/2010/main" val="0"/>
@@ -19147,6 +19540,7 @@
           <w:sz w:val="19"/>
           <w:szCs w:val="19"/>
         </w:rPr>
+        <w:lastRenderedPageBreak/>
         <w:t xml:space="preserve">            </w:t>
       </w:r>
       <w:proofErr w:type="spellStart"/>
@@ -19621,7 +20015,6 @@
           <w:sz w:val="19"/>
           <w:szCs w:val="19"/>
         </w:rPr>
-        <w:lastRenderedPageBreak/>
         <w:t xml:space="preserve">            </w:t>
       </w:r>
       <w:r>
@@ -24951,6 +25344,27 @@
       <w:szCs w:val="20"/>
     </w:rPr>
   </w:style>
+  <w:style w:type="character" w:customStyle="1" w:styleId="repo-root">
+    <w:name w:val="repo-root"/>
+    <w:basedOn w:val="DefaultParagraphFont"/>
+    <w:rsid w:val="00FE1235"/>
+  </w:style>
+  <w:style w:type="character" w:customStyle="1" w:styleId="separator">
+    <w:name w:val="separator"/>
+    <w:basedOn w:val="DefaultParagraphFont"/>
+    <w:rsid w:val="00FE1235"/>
+  </w:style>
+  <w:style w:type="character" w:styleId="Strong">
+    <w:name w:val="Strong"/>
+    <w:basedOn w:val="DefaultParagraphFont"/>
+    <w:uiPriority w:val="22"/>
+    <w:qFormat/>
+    <w:rsid w:val="00FE1235"/>
+    <w:rPr>
+      <w:b/>
+      <w:bCs/>
+    </w:rPr>
+  </w:style>
 </w:styles>
 </file>
 
@@ -25220,7 +25634,7 @@
 </file>
 
 <file path=customXml/itemProps1.xml><?xml version="1.0" encoding="utf-8"?>
-<ds:datastoreItem xmlns:ds="http://schemas.openxmlformats.org/officeDocument/2006/customXml" ds:itemID="{0D74DDC8-3487-4A6E-B8E2-4E740FE740C1}">
+<ds:datastoreItem xmlns:ds="http://schemas.openxmlformats.org/officeDocument/2006/customXml" ds:itemID="{CB6FC1B1-0F99-4257-9646-738D84D4AD44}">
   <ds:schemaRefs>
     <ds:schemaRef ds:uri="http://schemas.openxmlformats.org/officeDocument/2006/bibliography"/>
   </ds:schemaRefs>

</xml_diff>